<commit_message>
added the filter by brand in api params
</commit_message>
<xml_diff>
--- a/Doc/API Documentation.docx
+++ b/Doc/API Documentation.docx
@@ -6,18 +6,12 @@
       <w:r>
         <w:t xml:space="preserve">1 - GET/     </w:t>
       </w:r>
-      <w:hyperlink r:id="rId4" w:history="1">
+      <w:hyperlink r:id="rId5" w:history="1">
         <w:r>
           <w:rPr>
             <w:rStyle w:val="Hyperlink"/>
           </w:rPr>
-          <w:t>https://modashopbackend-production.up.railway.app/</w:t>
-        </w:r>
-        <w:r>
-          <w:rPr>
-            <w:rStyle w:val="Hyperlink"/>
-          </w:rPr>
-          <w:t>products/</w:t>
+          <w:t>https://modashopbackend-production.up.railway.app/products/</w:t>
         </w:r>
       </w:hyperlink>
     </w:p>
@@ -33,6 +27,9 @@
     </w:p>
     <w:p>
       <w:r>
+        <w:rPr>
+          <w:noProof/>
+        </w:rPr>
         <w:drawing>
           <wp:inline distT="0" distB="0" distL="0" distR="0" wp14:anchorId="1507CD06" wp14:editId="56E43B45">
             <wp:extent cx="5943600" cy="3038475"/>
@@ -49,7 +46,7 @@
                     <pic:cNvPicPr/>
                   </pic:nvPicPr>
                   <pic:blipFill>
-                    <a:blip r:embed="rId5"/>
+                    <a:blip r:embed="rId6"/>
                     <a:stretch>
                       <a:fillRect/>
                     </a:stretch>
@@ -73,12 +70,9 @@
     <w:p/>
     <w:p>
       <w:r>
-        <w:t xml:space="preserve">2 - </w:t>
-      </w:r>
-      <w:r>
-        <w:t xml:space="preserve">GET/     </w:t>
-      </w:r>
-      <w:hyperlink r:id="rId6" w:history="1">
+        <w:t xml:space="preserve">2 - GET/     </w:t>
+      </w:r>
+      <w:hyperlink r:id="rId7" w:history="1">
         <w:r>
           <w:rPr>
             <w:rStyle w:val="Hyperlink"/>
@@ -127,7 +121,7 @@
                     <pic:cNvPicPr/>
                   </pic:nvPicPr>
                   <pic:blipFill>
-                    <a:blip r:embed="rId7"/>
+                    <a:blip r:embed="rId8"/>
                     <a:stretch>
                       <a:fillRect/>
                     </a:stretch>
@@ -158,10 +152,7 @@
     <w:p>
       <w:r>
         <w:lastRenderedPageBreak/>
-        <w:t>3</w:t>
-      </w:r>
-      <w:r>
-        <w:t xml:space="preserve"> - GET/     </w:t>
+        <w:t xml:space="preserve">3 - GET/     </w:t>
       </w:r>
       <w:r>
         <w:t>https://modashopbackend-production.up.railway.app/api/cart/</w:t>
@@ -169,10 +160,7 @@
     </w:p>
     <w:p>
       <w:r>
-        <w:t xml:space="preserve">Gets </w:t>
-      </w:r>
-      <w:r>
-        <w:t>User Cart (Uses Authorization token to get the cart otherwise throws 401 Unauthorized)</w:t>
+        <w:t>Gets User Cart (Uses Authorization token to get the cart otherwise throws 401 Unauthorized)</w:t>
       </w:r>
     </w:p>
     <w:p>
@@ -182,17 +170,21 @@
     </w:p>
     <w:p>
       <w:r>
-        <w:t xml:space="preserve">Authorized : </w:t>
-      </w:r>
-    </w:p>
-    <w:p>
-      <w:pPr>
-        <w:rPr>
-          <w:lang w:bidi="ar-EG"/>
-        </w:rPr>
-      </w:pPr>
-      <w:r>
-        <w:rPr>
+        <w:t>Authorized:</w:t>
+      </w:r>
+      <w:r>
+        <w:t xml:space="preserve"> </w:t>
+      </w:r>
+    </w:p>
+    <w:p>
+      <w:pPr>
+        <w:rPr>
+          <w:lang w:bidi="ar-EG"/>
+        </w:rPr>
+      </w:pPr>
+      <w:r>
+        <w:rPr>
+          <w:noProof/>
           <w:lang w:bidi="ar-EG"/>
         </w:rPr>
         <w:drawing>
@@ -211,7 +203,7 @@
                     <pic:cNvPicPr/>
                   </pic:nvPicPr>
                   <pic:blipFill>
-                    <a:blip r:embed="rId8"/>
+                    <a:blip r:embed="rId9"/>
                     <a:stretch>
                       <a:fillRect/>
                     </a:stretch>
@@ -253,6 +245,7 @@
       </w:pPr>
       <w:r>
         <w:rPr>
+          <w:noProof/>
           <w:lang w:bidi="ar-EG"/>
         </w:rPr>
         <w:drawing>
@@ -271,7 +264,7 @@
                     <pic:cNvPicPr/>
                   </pic:nvPicPr>
                   <pic:blipFill>
-                    <a:blip r:embed="rId9"/>
+                    <a:blip r:embed="rId10"/>
                     <a:stretch>
                       <a:fillRect/>
                     </a:stretch>
@@ -303,15 +296,28 @@
           <w:lang w:bidi="ar-EG"/>
         </w:rPr>
         <w:lastRenderedPageBreak/>
-        <w:t xml:space="preserve">4 – POST/  </w:t>
-      </w:r>
-      <w:hyperlink r:id="rId10" w:history="1">
+        <w:t>NOTE: ALL THE CART APIs, USER MUST BE AUTHENTICATED</w:t>
+      </w:r>
+    </w:p>
+    <w:p>
+      <w:pPr>
+        <w:rPr>
+          <w:lang w:bidi="ar-EG"/>
+        </w:rPr>
+      </w:pPr>
+      <w:r>
+        <w:rPr>
+          <w:lang w:bidi="ar-EG"/>
+        </w:rPr>
+        <w:t xml:space="preserve">4 - POST/ </w:t>
+      </w:r>
+      <w:hyperlink r:id="rId11" w:history="1">
         <w:r>
           <w:rPr>
             <w:rStyle w:val="Hyperlink"/>
             <w:lang w:bidi="ar-EG"/>
           </w:rPr>
-          <w:t>https://modashopbackend-production.up.railway.app/api/cart/checkout/</w:t>
+          <w:t>https://modashopbackend-production.up.railway.app/api/cart/add_item/</w:t>
         </w:r>
       </w:hyperlink>
     </w:p>
@@ -325,7 +331,1254 @@
         <w:rPr>
           <w:lang w:bidi="ar-EG"/>
         </w:rPr>
+        <w:t>Adds items to user cart (item details must be posted in the same notation as the JSON appears)</w:t>
+      </w:r>
+    </w:p>
+    <w:p>
+      <w:pPr>
+        <w:rPr>
+          <w:lang w:bidi="ar-EG"/>
+        </w:rPr>
+      </w:pPr>
+      <w:r>
+        <w:rPr>
+          <w:lang w:bidi="ar-EG"/>
+        </w:rPr>
+        <w:t>API Response and Body in request</w:t>
+      </w:r>
+    </w:p>
+    <w:p>
+      <w:pPr>
+        <w:rPr>
+          <w:lang w:bidi="ar-EG"/>
+        </w:rPr>
+      </w:pPr>
+      <w:r>
+        <w:rPr>
+          <w:lang w:bidi="ar-EG"/>
+        </w:rPr>
+        <w:drawing>
+          <wp:inline distT="0" distB="0" distL="0" distR="0" wp14:anchorId="06937FCD" wp14:editId="2BB1DFC6">
+            <wp:extent cx="5943600" cy="3179445"/>
+            <wp:effectExtent l="0" t="0" r="0" b="1905"/>
+            <wp:docPr id="992974903" name="Picture 1"/>
+            <wp:cNvGraphicFramePr>
+              <a:graphicFrameLocks xmlns:a="http://schemas.openxmlformats.org/drawingml/2006/main" noChangeAspect="1"/>
+            </wp:cNvGraphicFramePr>
+            <a:graphic xmlns:a="http://schemas.openxmlformats.org/drawingml/2006/main">
+              <a:graphicData uri="http://schemas.openxmlformats.org/drawingml/2006/picture">
+                <pic:pic xmlns:pic="http://schemas.openxmlformats.org/drawingml/2006/picture">
+                  <pic:nvPicPr>
+                    <pic:cNvPr id="992974903" name=""/>
+                    <pic:cNvPicPr/>
+                  </pic:nvPicPr>
+                  <pic:blipFill>
+                    <a:blip r:embed="rId12"/>
+                    <a:stretch>
+                      <a:fillRect/>
+                    </a:stretch>
+                  </pic:blipFill>
+                  <pic:spPr>
+                    <a:xfrm>
+                      <a:off x="0" y="0"/>
+                      <a:ext cx="5943600" cy="3179445"/>
+                    </a:xfrm>
+                    <a:prstGeom prst="rect">
+                      <a:avLst/>
+                    </a:prstGeom>
+                  </pic:spPr>
+                </pic:pic>
+              </a:graphicData>
+            </a:graphic>
+          </wp:inline>
+        </w:drawing>
+      </w:r>
+    </w:p>
+    <w:p>
+      <w:pPr>
+        <w:rPr>
+          <w:lang w:bidi="ar-EG"/>
+        </w:rPr>
+      </w:pPr>
+    </w:p>
+    <w:p>
+      <w:pPr>
+        <w:rPr>
+          <w:lang w:bidi="ar-EG"/>
+        </w:rPr>
+      </w:pPr>
+    </w:p>
+    <w:p>
+      <w:pPr>
+        <w:rPr>
+          <w:lang w:bidi="ar-EG"/>
+        </w:rPr>
+      </w:pPr>
+    </w:p>
+    <w:p>
+      <w:pPr>
+        <w:rPr>
+          <w:lang w:bidi="ar-EG"/>
+        </w:rPr>
+      </w:pPr>
+    </w:p>
+    <w:p>
+      <w:pPr>
+        <w:rPr>
+          <w:lang w:bidi="ar-EG"/>
+        </w:rPr>
+      </w:pPr>
+    </w:p>
+    <w:p>
+      <w:pPr>
+        <w:rPr>
+          <w:lang w:bidi="ar-EG"/>
+        </w:rPr>
+      </w:pPr>
+    </w:p>
+    <w:p>
+      <w:pPr>
+        <w:rPr>
+          <w:lang w:bidi="ar-EG"/>
+        </w:rPr>
+      </w:pPr>
+    </w:p>
+    <w:p>
+      <w:pPr>
+        <w:rPr>
+          <w:lang w:bidi="ar-EG"/>
+        </w:rPr>
+      </w:pPr>
+    </w:p>
+    <w:p>
+      <w:pPr>
+        <w:rPr>
+          <w:lang w:bidi="ar-EG"/>
+        </w:rPr>
+      </w:pPr>
+    </w:p>
+    <w:p>
+      <w:pPr>
+        <w:rPr>
+          <w:lang w:bidi="ar-EG"/>
+        </w:rPr>
+      </w:pPr>
+    </w:p>
+    <w:p>
+      <w:pPr>
+        <w:rPr>
+          <w:lang w:bidi="ar-EG"/>
+        </w:rPr>
+      </w:pPr>
+    </w:p>
+    <w:p>
+      <w:pPr>
+        <w:rPr>
+          <w:lang w:bidi="ar-EG"/>
+        </w:rPr>
+      </w:pPr>
+      <w:r>
+        <w:rPr>
+          <w:lang w:bidi="ar-EG"/>
+        </w:rPr>
+        <w:lastRenderedPageBreak/>
+        <w:t>5</w:t>
+      </w:r>
+      <w:r>
+        <w:rPr>
+          <w:lang w:bidi="ar-EG"/>
+        </w:rPr>
+        <w:t xml:space="preserve"> – POST/  </w:t>
+      </w:r>
+      <w:hyperlink r:id="rId13" w:history="1">
+        <w:r>
+          <w:rPr>
+            <w:rStyle w:val="Hyperlink"/>
+            <w:lang w:bidi="ar-EG"/>
+          </w:rPr>
+          <w:t>https://modashopbackend-production.up.railway.app</w:t>
+        </w:r>
+        <w:r>
+          <w:rPr>
+            <w:rStyle w:val="Hyperlink"/>
+            <w:lang w:bidi="ar-EG"/>
+          </w:rPr>
+          <w:t>/api/cart/remove_item/</w:t>
+        </w:r>
+      </w:hyperlink>
+    </w:p>
+    <w:p>
+      <w:pPr>
+        <w:rPr>
+          <w:lang w:bidi="ar-EG"/>
+        </w:rPr>
+      </w:pPr>
+      <w:r>
+        <w:rPr>
+          <w:lang w:bidi="ar-EG"/>
+        </w:rPr>
+        <w:t>Removes</w:t>
+      </w:r>
+      <w:r>
+        <w:rPr>
+          <w:lang w:bidi="ar-EG"/>
+        </w:rPr>
+        <w:t xml:space="preserve"> items </w:t>
+      </w:r>
+      <w:r>
+        <w:rPr>
+          <w:lang w:bidi="ar-EG"/>
+        </w:rPr>
+        <w:t>from</w:t>
+      </w:r>
+      <w:r>
+        <w:rPr>
+          <w:lang w:bidi="ar-EG"/>
+        </w:rPr>
+        <w:t xml:space="preserve"> user cart (item details must be posted in the same notation as the JSON appears)</w:t>
+      </w:r>
+    </w:p>
+    <w:p>
+      <w:pPr>
+        <w:rPr>
+          <w:lang w:bidi="ar-EG"/>
+        </w:rPr>
+      </w:pPr>
+      <w:r>
+        <w:rPr>
+          <w:lang w:bidi="ar-EG"/>
+        </w:rPr>
         <w:t>API Response</w:t>
+      </w:r>
+      <w:r>
+        <w:rPr>
+          <w:noProof/>
+        </w:rPr>
+        <w:drawing>
+          <wp:inline distT="0" distB="0" distL="0" distR="0" wp14:anchorId="74613485" wp14:editId="0961E84A">
+            <wp:extent cx="5943600" cy="3051810"/>
+            <wp:effectExtent l="0" t="0" r="0" b="0"/>
+            <wp:docPr id="1625804918" name="Picture 1"/>
+            <wp:cNvGraphicFramePr>
+              <a:graphicFrameLocks xmlns:a="http://schemas.openxmlformats.org/drawingml/2006/main" noChangeAspect="1"/>
+            </wp:cNvGraphicFramePr>
+            <a:graphic xmlns:a="http://schemas.openxmlformats.org/drawingml/2006/main">
+              <a:graphicData uri="http://schemas.openxmlformats.org/drawingml/2006/picture">
+                <pic:pic xmlns:pic="http://schemas.openxmlformats.org/drawingml/2006/picture">
+                  <pic:nvPicPr>
+                    <pic:cNvPr id="1625804918" name=""/>
+                    <pic:cNvPicPr/>
+                  </pic:nvPicPr>
+                  <pic:blipFill>
+                    <a:blip r:embed="rId14"/>
+                    <a:stretch>
+                      <a:fillRect/>
+                    </a:stretch>
+                  </pic:blipFill>
+                  <pic:spPr>
+                    <a:xfrm>
+                      <a:off x="0" y="0"/>
+                      <a:ext cx="5943600" cy="3051810"/>
+                    </a:xfrm>
+                    <a:prstGeom prst="rect">
+                      <a:avLst/>
+                    </a:prstGeom>
+                  </pic:spPr>
+                </pic:pic>
+              </a:graphicData>
+            </a:graphic>
+          </wp:inline>
+        </w:drawing>
+      </w:r>
+    </w:p>
+    <w:p>
+      <w:pPr>
+        <w:rPr>
+          <w:lang w:bidi="ar-EG"/>
+        </w:rPr>
+      </w:pPr>
+      <w:r>
+        <w:rPr>
+          <w:lang w:bidi="ar-EG"/>
+        </w:rPr>
+        <w:t>6</w:t>
+      </w:r>
+      <w:r>
+        <w:rPr>
+          <w:lang w:bidi="ar-EG"/>
+        </w:rPr>
+        <w:t xml:space="preserve"> – POST/  </w:t>
+      </w:r>
+      <w:hyperlink r:id="rId15" w:history="1">
+        <w:r>
+          <w:rPr>
+            <w:rStyle w:val="Hyperlink"/>
+            <w:lang w:bidi="ar-EG"/>
+          </w:rPr>
+          <w:t>https://modashopbackend-production.up.railway.app</w:t>
+        </w:r>
+        <w:r>
+          <w:rPr>
+            <w:rStyle w:val="Hyperlink"/>
+            <w:lang w:bidi="ar-EG"/>
+          </w:rPr>
+          <w:t>/api/cart/update_quantity/</w:t>
+        </w:r>
+      </w:hyperlink>
+    </w:p>
+    <w:p>
+      <w:pPr>
+        <w:rPr>
+          <w:lang w:bidi="ar-EG"/>
+        </w:rPr>
+      </w:pPr>
+      <w:r>
+        <w:rPr>
+          <w:noProof/>
+        </w:rPr>
+        <w:t>Updates</w:t>
+      </w:r>
+      <w:r>
+        <w:rPr>
+          <w:lang w:bidi="ar-EG"/>
+        </w:rPr>
+        <w:t xml:space="preserve"> items </w:t>
+      </w:r>
+      <w:r>
+        <w:rPr>
+          <w:lang w:bidi="ar-EG"/>
+        </w:rPr>
+        <w:t>quantity</w:t>
+      </w:r>
+      <w:r>
+        <w:rPr>
+          <w:lang w:bidi="ar-EG"/>
+        </w:rPr>
+        <w:t xml:space="preserve"> (item details must be posted in the same notation as the JSON appears</w:t>
+      </w:r>
+      <w:r>
+        <w:rPr>
+          <w:lang w:bidi="ar-EG"/>
+        </w:rPr>
+        <w:t>, Items must be available in the cart</w:t>
+      </w:r>
+      <w:r>
+        <w:rPr>
+          <w:lang w:bidi="ar-EG"/>
+        </w:rPr>
+        <w:t>)</w:t>
+      </w:r>
+    </w:p>
+    <w:p>
+      <w:pPr>
+        <w:rPr>
+          <w:lang w:bidi="ar-EG"/>
+        </w:rPr>
+      </w:pPr>
+      <w:r>
+        <w:rPr>
+          <w:lang w:bidi="ar-EG"/>
+        </w:rPr>
+        <w:drawing>
+          <wp:anchor distT="0" distB="0" distL="114300" distR="114300" simplePos="0" relativeHeight="251658240" behindDoc="0" locked="0" layoutInCell="1" allowOverlap="1" wp14:anchorId="5DA0C184" wp14:editId="205A671A">
+            <wp:simplePos x="0" y="0"/>
+            <wp:positionH relativeFrom="margin">
+              <wp:align>left</wp:align>
+            </wp:positionH>
+            <wp:positionV relativeFrom="paragraph">
+              <wp:posOffset>187325</wp:posOffset>
+            </wp:positionV>
+            <wp:extent cx="5580934" cy="2941320"/>
+            <wp:effectExtent l="0" t="0" r="1270" b="0"/>
+            <wp:wrapSquare wrapText="bothSides"/>
+            <wp:docPr id="1784061869" name="Picture 1"/>
+            <wp:cNvGraphicFramePr>
+              <a:graphicFrameLocks xmlns:a="http://schemas.openxmlformats.org/drawingml/2006/main" noChangeAspect="1"/>
+            </wp:cNvGraphicFramePr>
+            <a:graphic xmlns:a="http://schemas.openxmlformats.org/drawingml/2006/main">
+              <a:graphicData uri="http://schemas.openxmlformats.org/drawingml/2006/picture">
+                <pic:pic xmlns:pic="http://schemas.openxmlformats.org/drawingml/2006/picture">
+                  <pic:nvPicPr>
+                    <pic:cNvPr id="1784061869" name=""/>
+                    <pic:cNvPicPr/>
+                  </pic:nvPicPr>
+                  <pic:blipFill>
+                    <a:blip r:embed="rId16" cstate="print">
+                      <a:extLst>
+                        <a:ext uri="{28A0092B-C50C-407E-A947-70E740481C1C}">
+                          <a14:useLocalDpi xmlns:a14="http://schemas.microsoft.com/office/drawing/2010/main" val="0"/>
+                        </a:ext>
+                      </a:extLst>
+                    </a:blip>
+                    <a:stretch>
+                      <a:fillRect/>
+                    </a:stretch>
+                  </pic:blipFill>
+                  <pic:spPr>
+                    <a:xfrm>
+                      <a:off x="0" y="0"/>
+                      <a:ext cx="5580934" cy="2941320"/>
+                    </a:xfrm>
+                    <a:prstGeom prst="rect">
+                      <a:avLst/>
+                    </a:prstGeom>
+                  </pic:spPr>
+                </pic:pic>
+              </a:graphicData>
+            </a:graphic>
+            <wp14:sizeRelH relativeFrom="margin">
+              <wp14:pctWidth>0</wp14:pctWidth>
+            </wp14:sizeRelH>
+            <wp14:sizeRelV relativeFrom="margin">
+              <wp14:pctHeight>0</wp14:pctHeight>
+            </wp14:sizeRelV>
+          </wp:anchor>
+        </w:drawing>
+      </w:r>
+      <w:r>
+        <w:rPr>
+          <w:lang w:bidi="ar-EG"/>
+        </w:rPr>
+        <w:t>API Response</w:t>
+      </w:r>
+    </w:p>
+    <w:p>
+      <w:pPr>
+        <w:rPr>
+          <w:lang w:bidi="ar-EG"/>
+        </w:rPr>
+      </w:pPr>
+    </w:p>
+    <w:p>
+      <w:pPr>
+        <w:rPr>
+          <w:lang w:bidi="ar-EG"/>
+        </w:rPr>
+      </w:pPr>
+    </w:p>
+    <w:p>
+      <w:pPr>
+        <w:rPr>
+          <w:lang w:bidi="ar-EG"/>
+        </w:rPr>
+      </w:pPr>
+    </w:p>
+    <w:p>
+      <w:pPr>
+        <w:rPr>
+          <w:lang w:bidi="ar-EG"/>
+        </w:rPr>
+      </w:pPr>
+    </w:p>
+    <w:p>
+      <w:pPr>
+        <w:rPr>
+          <w:lang w:bidi="ar-EG"/>
+        </w:rPr>
+      </w:pPr>
+    </w:p>
+    <w:p>
+      <w:pPr>
+        <w:rPr>
+          <w:lang w:bidi="ar-EG"/>
+        </w:rPr>
+      </w:pPr>
+    </w:p>
+    <w:p>
+      <w:pPr>
+        <w:rPr>
+          <w:lang w:bidi="ar-EG"/>
+        </w:rPr>
+      </w:pPr>
+    </w:p>
+    <w:p>
+      <w:pPr>
+        <w:rPr>
+          <w:lang w:bidi="ar-EG"/>
+        </w:rPr>
+      </w:pPr>
+    </w:p>
+    <w:p>
+      <w:pPr>
+        <w:rPr>
+          <w:lang w:bidi="ar-EG"/>
+        </w:rPr>
+      </w:pPr>
+    </w:p>
+    <w:p>
+      <w:pPr>
+        <w:rPr>
+          <w:lang w:bidi="ar-EG"/>
+        </w:rPr>
+      </w:pPr>
+      <w:r>
+        <w:rPr>
+          <w:lang w:bidi="ar-EG"/>
+        </w:rPr>
+        <w:lastRenderedPageBreak/>
+        <w:t>7</w:t>
+      </w:r>
+      <w:r>
+        <w:rPr>
+          <w:lang w:bidi="ar-EG"/>
+        </w:rPr>
+        <w:t xml:space="preserve"> – POST/  </w:t>
+      </w:r>
+      <w:hyperlink r:id="rId17" w:history="1">
+        <w:r>
+          <w:rPr>
+            <w:rStyle w:val="Hyperlink"/>
+            <w:lang w:bidi="ar-EG"/>
+          </w:rPr>
+          <w:t>https://modashopbackend-production.up.railway.app/api/cart/</w:t>
+        </w:r>
+        <w:r>
+          <w:rPr>
+            <w:rStyle w:val="Hyperlink"/>
+            <w:lang w:bidi="ar-EG"/>
+          </w:rPr>
+          <w:t>checkout/</w:t>
+        </w:r>
+      </w:hyperlink>
+    </w:p>
+    <w:p>
+      <w:pPr>
+        <w:rPr>
+          <w:lang w:bidi="ar-EG"/>
+        </w:rPr>
+      </w:pPr>
+      <w:r>
+        <w:rPr>
+          <w:lang w:bidi="ar-EG"/>
+        </w:rPr>
+        <w:t>Checks out the cart and order status are placed to be pending in the database</w:t>
+      </w:r>
+      <w:r>
+        <w:rPr>
+          <w:lang w:bidi="ar-EG"/>
+        </w:rPr>
+        <w:t xml:space="preserve"> (item details must be posted in the same notation as the JSON appears, Items must be available in the cart)</w:t>
+      </w:r>
+    </w:p>
+    <w:p>
+      <w:pPr>
+        <w:rPr>
+          <w:lang w:bidi="ar-EG"/>
+        </w:rPr>
+      </w:pPr>
+      <w:r>
+        <w:rPr>
+          <w:lang w:bidi="ar-EG"/>
+        </w:rPr>
+        <w:t>*This API Might throw a connection error due to Railway free hosting restrictions</w:t>
+      </w:r>
+    </w:p>
+    <w:p>
+      <w:pPr>
+        <w:rPr>
+          <w:lang w:bidi="ar-EG"/>
+        </w:rPr>
+      </w:pPr>
+      <w:r>
+        <w:rPr>
+          <w:lang w:bidi="ar-EG"/>
+        </w:rPr>
+        <w:drawing>
+          <wp:inline distT="0" distB="0" distL="0" distR="0" wp14:anchorId="19E35A0A" wp14:editId="1D903D57">
+            <wp:extent cx="5943600" cy="3086735"/>
+            <wp:effectExtent l="0" t="0" r="0" b="0"/>
+            <wp:docPr id="1946896096" name="Picture 1"/>
+            <wp:cNvGraphicFramePr>
+              <a:graphicFrameLocks xmlns:a="http://schemas.openxmlformats.org/drawingml/2006/main" noChangeAspect="1"/>
+            </wp:cNvGraphicFramePr>
+            <a:graphic xmlns:a="http://schemas.openxmlformats.org/drawingml/2006/main">
+              <a:graphicData uri="http://schemas.openxmlformats.org/drawingml/2006/picture">
+                <pic:pic xmlns:pic="http://schemas.openxmlformats.org/drawingml/2006/picture">
+                  <pic:nvPicPr>
+                    <pic:cNvPr id="1946896096" name=""/>
+                    <pic:cNvPicPr/>
+                  </pic:nvPicPr>
+                  <pic:blipFill>
+                    <a:blip r:embed="rId18"/>
+                    <a:stretch>
+                      <a:fillRect/>
+                    </a:stretch>
+                  </pic:blipFill>
+                  <pic:spPr>
+                    <a:xfrm>
+                      <a:off x="0" y="0"/>
+                      <a:ext cx="5943600" cy="3086735"/>
+                    </a:xfrm>
+                    <a:prstGeom prst="rect">
+                      <a:avLst/>
+                    </a:prstGeom>
+                  </pic:spPr>
+                </pic:pic>
+              </a:graphicData>
+            </a:graphic>
+          </wp:inline>
+        </w:drawing>
+      </w:r>
+    </w:p>
+    <w:p>
+      <w:pPr>
+        <w:rPr>
+          <w:lang w:bidi="ar-EG"/>
+        </w:rPr>
+      </w:pPr>
+      <w:r>
+        <w:rPr>
+          <w:lang w:bidi="ar-EG"/>
+        </w:rPr>
+        <w:t>8 - POST</w:t>
+      </w:r>
+      <w:r>
+        <w:rPr>
+          <w:lang w:bidi="ar-EG"/>
+        </w:rPr>
+        <w:t xml:space="preserve">/  </w:t>
+      </w:r>
+    </w:p>
+    <w:p>
+      <w:pPr>
+        <w:rPr>
+          <w:lang w:bidi="ar-EG"/>
+        </w:rPr>
+      </w:pPr>
+      <w:hyperlink r:id="rId19" w:history="1">
+        <w:r>
+          <w:rPr>
+            <w:rStyle w:val="Hyperlink"/>
+            <w:lang w:bidi="ar-EG"/>
+          </w:rPr>
+          <w:t>https://modashopbackend-production.up.railway.app/api/payments/pay/</w:t>
+        </w:r>
+        <w:r>
+          <w:rPr>
+            <w:rStyle w:val="Hyperlink"/>
+            <w:lang w:bidi="ar-EG"/>
+          </w:rPr>
+          <w:t>&lt;order_id</w:t>
+        </w:r>
+      </w:hyperlink>
+      <w:r>
+        <w:rPr>
+          <w:lang w:bidi="ar-EG"/>
+        </w:rPr>
+        <w:t>&gt;</w:t>
+      </w:r>
+    </w:p>
+    <w:p>
+      <w:pPr>
+        <w:rPr>
+          <w:lang w:bidi="ar-EG"/>
+        </w:rPr>
+      </w:pPr>
+      <w:r>
+        <w:rPr>
+          <w:lang w:bidi="ar-EG"/>
+        </w:rPr>
+        <w:drawing>
+          <wp:anchor distT="0" distB="0" distL="114300" distR="114300" simplePos="0" relativeHeight="251659264" behindDoc="1" locked="0" layoutInCell="1" allowOverlap="1" wp14:anchorId="7A2FD0CA" wp14:editId="3CD6A4DD">
+            <wp:simplePos x="0" y="0"/>
+            <wp:positionH relativeFrom="margin">
+              <wp:align>left</wp:align>
+            </wp:positionH>
+            <wp:positionV relativeFrom="paragraph">
+              <wp:posOffset>248920</wp:posOffset>
+            </wp:positionV>
+            <wp:extent cx="5143500" cy="2735578"/>
+            <wp:effectExtent l="0" t="0" r="0" b="8255"/>
+            <wp:wrapTight wrapText="bothSides">
+              <wp:wrapPolygon edited="0">
+                <wp:start x="0" y="0"/>
+                <wp:lineTo x="0" y="21515"/>
+                <wp:lineTo x="21520" y="21515"/>
+                <wp:lineTo x="21520" y="0"/>
+                <wp:lineTo x="0" y="0"/>
+              </wp:wrapPolygon>
+            </wp:wrapTight>
+            <wp:docPr id="1373338446" name="Picture 1"/>
+            <wp:cNvGraphicFramePr>
+              <a:graphicFrameLocks xmlns:a="http://schemas.openxmlformats.org/drawingml/2006/main" noChangeAspect="1"/>
+            </wp:cNvGraphicFramePr>
+            <a:graphic xmlns:a="http://schemas.openxmlformats.org/drawingml/2006/main">
+              <a:graphicData uri="http://schemas.openxmlformats.org/drawingml/2006/picture">
+                <pic:pic xmlns:pic="http://schemas.openxmlformats.org/drawingml/2006/picture">
+                  <pic:nvPicPr>
+                    <pic:cNvPr id="1373338446" name=""/>
+                    <pic:cNvPicPr/>
+                  </pic:nvPicPr>
+                  <pic:blipFill>
+                    <a:blip r:embed="rId20" cstate="print">
+                      <a:extLst>
+                        <a:ext uri="{28A0092B-C50C-407E-A947-70E740481C1C}">
+                          <a14:useLocalDpi xmlns:a14="http://schemas.microsoft.com/office/drawing/2010/main" val="0"/>
+                        </a:ext>
+                      </a:extLst>
+                    </a:blip>
+                    <a:stretch>
+                      <a:fillRect/>
+                    </a:stretch>
+                  </pic:blipFill>
+                  <pic:spPr>
+                    <a:xfrm>
+                      <a:off x="0" y="0"/>
+                      <a:ext cx="5143500" cy="2735578"/>
+                    </a:xfrm>
+                    <a:prstGeom prst="rect">
+                      <a:avLst/>
+                    </a:prstGeom>
+                  </pic:spPr>
+                </pic:pic>
+              </a:graphicData>
+            </a:graphic>
+            <wp14:sizeRelH relativeFrom="margin">
+              <wp14:pctWidth>0</wp14:pctWidth>
+            </wp14:sizeRelH>
+            <wp14:sizeRelV relativeFrom="margin">
+              <wp14:pctHeight>0</wp14:pctHeight>
+            </wp14:sizeRelV>
+          </wp:anchor>
+        </w:drawing>
+      </w:r>
+      <w:r>
+        <w:rPr>
+          <w:lang w:bidi="ar-EG"/>
+        </w:rPr>
+        <w:t>User Must be redirected to the link in the response of the API to begin the payment process</w:t>
+      </w:r>
+    </w:p>
+    <w:p>
+      <w:pPr>
+        <w:rPr>
+          <w:lang w:bidi="ar-EG"/>
+        </w:rPr>
+      </w:pPr>
+    </w:p>
+    <w:p>
+      <w:pPr>
+        <w:rPr>
+          <w:lang w:bidi="ar-EG"/>
+        </w:rPr>
+      </w:pPr>
+    </w:p>
+    <w:p>
+      <w:pPr>
+        <w:rPr>
+          <w:lang w:bidi="ar-EG"/>
+        </w:rPr>
+      </w:pPr>
+    </w:p>
+    <w:p>
+      <w:pPr>
+        <w:rPr>
+          <w:lang w:bidi="ar-EG"/>
+        </w:rPr>
+      </w:pPr>
+    </w:p>
+    <w:p>
+      <w:pPr>
+        <w:rPr>
+          <w:lang w:bidi="ar-EG"/>
+        </w:rPr>
+      </w:pPr>
+    </w:p>
+    <w:p>
+      <w:pPr>
+        <w:rPr>
+          <w:lang w:bidi="ar-EG"/>
+        </w:rPr>
+      </w:pPr>
+    </w:p>
+    <w:p>
+      <w:pPr>
+        <w:rPr>
+          <w:lang w:bidi="ar-EG"/>
+        </w:rPr>
+      </w:pPr>
+    </w:p>
+    <w:p>
+      <w:pPr>
+        <w:rPr>
+          <w:lang w:bidi="ar-EG"/>
+        </w:rPr>
+      </w:pPr>
+    </w:p>
+    <w:p>
+      <w:pPr>
+        <w:rPr>
+          <w:lang w:bidi="ar-EG"/>
+        </w:rPr>
+      </w:pPr>
+      <w:r>
+        <w:rPr>
+          <w:lang w:bidi="ar-EG"/>
+        </w:rPr>
+        <w:lastRenderedPageBreak/>
+        <w:t>9</w:t>
+      </w:r>
+      <w:r>
+        <w:rPr>
+          <w:lang w:bidi="ar-EG"/>
+        </w:rPr>
+        <w:t xml:space="preserve"> - POST/  </w:t>
+      </w:r>
+    </w:p>
+    <w:p>
+      <w:pPr>
+        <w:rPr>
+          <w:lang w:bidi="ar-EG"/>
+        </w:rPr>
+      </w:pPr>
+      <w:r>
+        <w:rPr>
+          <w:lang w:bidi="ar-EG"/>
+        </w:rPr>
+        <w:t>https://modashopbackend-production.up.railway.app/</w:t>
+      </w:r>
+      <w:r>
+        <w:rPr>
+          <w:lang w:bidi="ar-EG"/>
+        </w:rPr>
+        <w:t xml:space="preserve">orders/update_order/ </w:t>
+      </w:r>
+    </w:p>
+    <w:p>
+      <w:pPr>
+        <w:rPr>
+          <w:lang w:bidi="ar-EG"/>
+        </w:rPr>
+      </w:pPr>
+      <w:r>
+        <w:rPr>
+          <w:lang w:bidi="ar-EG"/>
+        </w:rPr>
+        <w:t>Data must be send as follows:</w:t>
+      </w:r>
+    </w:p>
+    <w:p>
+      <w:pPr>
+        <w:rPr>
+          <w:lang w:bidi="ar-EG"/>
+        </w:rPr>
+      </w:pPr>
+      <w:r>
+        <w:rPr>
+          <w:lang w:bidi="ar-EG"/>
+        </w:rPr>
+        <w:drawing>
+          <wp:inline distT="0" distB="0" distL="0" distR="0" wp14:anchorId="24D9C765" wp14:editId="7DC8CD34">
+            <wp:extent cx="5943600" cy="3274060"/>
+            <wp:effectExtent l="0" t="0" r="0" b="2540"/>
+            <wp:docPr id="1672949487" name="Picture 1"/>
+            <wp:cNvGraphicFramePr>
+              <a:graphicFrameLocks xmlns:a="http://schemas.openxmlformats.org/drawingml/2006/main" noChangeAspect="1"/>
+            </wp:cNvGraphicFramePr>
+            <a:graphic xmlns:a="http://schemas.openxmlformats.org/drawingml/2006/main">
+              <a:graphicData uri="http://schemas.openxmlformats.org/drawingml/2006/picture">
+                <pic:pic xmlns:pic="http://schemas.openxmlformats.org/drawingml/2006/picture">
+                  <pic:nvPicPr>
+                    <pic:cNvPr id="1672949487" name=""/>
+                    <pic:cNvPicPr/>
+                  </pic:nvPicPr>
+                  <pic:blipFill>
+                    <a:blip r:embed="rId21"/>
+                    <a:stretch>
+                      <a:fillRect/>
+                    </a:stretch>
+                  </pic:blipFill>
+                  <pic:spPr>
+                    <a:xfrm>
+                      <a:off x="0" y="0"/>
+                      <a:ext cx="5943600" cy="3274060"/>
+                    </a:xfrm>
+                    <a:prstGeom prst="rect">
+                      <a:avLst/>
+                    </a:prstGeom>
+                  </pic:spPr>
+                </pic:pic>
+              </a:graphicData>
+            </a:graphic>
+          </wp:inline>
+        </w:drawing>
+      </w:r>
+    </w:p>
+    <w:p>
+      <w:pPr>
+        <w:rPr>
+          <w:lang w:bidi="ar-EG"/>
+        </w:rPr>
+      </w:pPr>
+      <w:r>
+        <w:rPr>
+          <w:lang w:bidi="ar-EG"/>
+        </w:rPr>
+        <w:t xml:space="preserve">10 – GET / </w:t>
+      </w:r>
+      <w:hyperlink r:id="rId22" w:history="1">
+        <w:r>
+          <w:rPr>
+            <w:rStyle w:val="Hyperlink"/>
+            <w:lang w:bidi="ar-EG"/>
+          </w:rPr>
+          <w:t>https://modashopbackend-production.up.railway.app/me/</w:t>
+        </w:r>
+      </w:hyperlink>
+    </w:p>
+    <w:p>
+      <w:pPr>
+        <w:rPr>
+          <w:lang w:bidi="ar-EG"/>
+        </w:rPr>
+      </w:pPr>
+      <w:r>
+        <w:rPr>
+          <w:lang w:bidi="ar-EG"/>
+        </w:rPr>
+        <w:t>Retrieves user name and email address and previous orders (requires Authentication)</w:t>
+      </w:r>
+      <w:r>
+        <w:rPr>
+          <w:lang w:bidi="ar-EG"/>
+        </w:rPr>
+        <w:drawing>
+          <wp:inline distT="0" distB="0" distL="0" distR="0" wp14:anchorId="75AF212A" wp14:editId="7BEF2BBC">
+            <wp:extent cx="5943600" cy="3082290"/>
+            <wp:effectExtent l="0" t="0" r="0" b="3810"/>
+            <wp:docPr id="1253654627" name="Picture 1"/>
+            <wp:cNvGraphicFramePr>
+              <a:graphicFrameLocks xmlns:a="http://schemas.openxmlformats.org/drawingml/2006/main" noChangeAspect="1"/>
+            </wp:cNvGraphicFramePr>
+            <a:graphic xmlns:a="http://schemas.openxmlformats.org/drawingml/2006/main">
+              <a:graphicData uri="http://schemas.openxmlformats.org/drawingml/2006/picture">
+                <pic:pic xmlns:pic="http://schemas.openxmlformats.org/drawingml/2006/picture">
+                  <pic:nvPicPr>
+                    <pic:cNvPr id="1253654627" name=""/>
+                    <pic:cNvPicPr/>
+                  </pic:nvPicPr>
+                  <pic:blipFill>
+                    <a:blip r:embed="rId23"/>
+                    <a:stretch>
+                      <a:fillRect/>
+                    </a:stretch>
+                  </pic:blipFill>
+                  <pic:spPr>
+                    <a:xfrm>
+                      <a:off x="0" y="0"/>
+                      <a:ext cx="5943600" cy="3082290"/>
+                    </a:xfrm>
+                    <a:prstGeom prst="rect">
+                      <a:avLst/>
+                    </a:prstGeom>
+                  </pic:spPr>
+                </pic:pic>
+              </a:graphicData>
+            </a:graphic>
+          </wp:inline>
+        </w:drawing>
+      </w:r>
+    </w:p>
+    <w:p>
+      <w:pPr>
+        <w:rPr>
+          <w:lang w:bidi="ar-EG"/>
+        </w:rPr>
+      </w:pPr>
+      <w:r>
+        <w:rPr>
+          <w:lang w:bidi="ar-EG"/>
+        </w:rPr>
+        <w:lastRenderedPageBreak/>
+        <w:t xml:space="preserve">11 – POST/ </w:t>
+      </w:r>
+      <w:hyperlink r:id="rId24" w:history="1">
+        <w:r>
+          <w:rPr>
+            <w:rStyle w:val="Hyperlink"/>
+            <w:lang w:bidi="ar-EG"/>
+          </w:rPr>
+          <w:t>https://modashopbackend-production.up.railway.app/api/auth/register/</w:t>
+        </w:r>
+      </w:hyperlink>
+    </w:p>
+    <w:p>
+      <w:pPr>
+        <w:rPr>
+          <w:lang w:bidi="ar-EG"/>
+        </w:rPr>
+      </w:pPr>
+      <w:r>
+        <w:rPr>
+          <w:lang w:bidi="ar-EG"/>
+        </w:rPr>
+        <w:t>Register a new user and must send data as follows:</w:t>
+      </w:r>
+    </w:p>
+    <w:p>
+      <w:pPr>
+        <w:rPr>
+          <w:lang w:bidi="ar-EG"/>
+        </w:rPr>
+      </w:pPr>
+      <w:r>
+        <w:rPr>
+          <w:lang w:bidi="ar-EG"/>
+        </w:rPr>
+        <w:t>*Might return an error with a code 500 because of Railway free restrictions</w:t>
+      </w:r>
+    </w:p>
+    <w:p>
+      <w:pPr>
+        <w:rPr>
+          <w:lang w:bidi="ar-EG"/>
+        </w:rPr>
+      </w:pPr>
+      <w:r>
+        <w:rPr>
+          <w:lang w:bidi="ar-EG"/>
+        </w:rPr>
+        <w:drawing>
+          <wp:inline distT="0" distB="0" distL="0" distR="0" wp14:anchorId="63032F89" wp14:editId="5A56F1CB">
+            <wp:extent cx="5943600" cy="1815465"/>
+            <wp:effectExtent l="0" t="0" r="0" b="0"/>
+            <wp:docPr id="762183200" name="Picture 1"/>
+            <wp:cNvGraphicFramePr>
+              <a:graphicFrameLocks xmlns:a="http://schemas.openxmlformats.org/drawingml/2006/main" noChangeAspect="1"/>
+            </wp:cNvGraphicFramePr>
+            <a:graphic xmlns:a="http://schemas.openxmlformats.org/drawingml/2006/main">
+              <a:graphicData uri="http://schemas.openxmlformats.org/drawingml/2006/picture">
+                <pic:pic xmlns:pic="http://schemas.openxmlformats.org/drawingml/2006/picture">
+                  <pic:nvPicPr>
+                    <pic:cNvPr id="762183200" name=""/>
+                    <pic:cNvPicPr/>
+                  </pic:nvPicPr>
+                  <pic:blipFill>
+                    <a:blip r:embed="rId25"/>
+                    <a:stretch>
+                      <a:fillRect/>
+                    </a:stretch>
+                  </pic:blipFill>
+                  <pic:spPr>
+                    <a:xfrm>
+                      <a:off x="0" y="0"/>
+                      <a:ext cx="5943600" cy="1815465"/>
+                    </a:xfrm>
+                    <a:prstGeom prst="rect">
+                      <a:avLst/>
+                    </a:prstGeom>
+                  </pic:spPr>
+                </pic:pic>
+              </a:graphicData>
+            </a:graphic>
+          </wp:inline>
+        </w:drawing>
+      </w:r>
+    </w:p>
+    <w:p>
+      <w:pPr>
+        <w:rPr>
+          <w:lang w:bidi="ar-EG"/>
+        </w:rPr>
+      </w:pPr>
+    </w:p>
+    <w:p>
+      <w:pPr>
+        <w:rPr>
+          <w:lang w:bidi="ar-EG"/>
+        </w:rPr>
+      </w:pPr>
+      <w:r>
+        <w:rPr>
+          <w:lang w:bidi="ar-EG"/>
+        </w:rPr>
+        <w:t xml:space="preserve">12 – POST/ </w:t>
+      </w:r>
+      <w:hyperlink r:id="rId26" w:history="1">
+        <w:r>
+          <w:rPr>
+            <w:rStyle w:val="Hyperlink"/>
+            <w:lang w:bidi="ar-EG"/>
+          </w:rPr>
+          <w:t>https://modashopbackend-production.up.railway.app/api/auth/login/</w:t>
+        </w:r>
+      </w:hyperlink>
+    </w:p>
+    <w:p>
+      <w:pPr>
+        <w:rPr>
+          <w:lang w:bidi="ar-EG"/>
+        </w:rPr>
+      </w:pPr>
+      <w:r>
+        <w:rPr>
+          <w:lang w:bidi="ar-EG"/>
+        </w:rPr>
+        <w:t>Logs in an existing user with verified Email</w:t>
+      </w:r>
+    </w:p>
+    <w:p>
+      <w:pPr>
+        <w:rPr>
+          <w:lang w:bidi="ar-EG"/>
+        </w:rPr>
+      </w:pPr>
+      <w:r>
+        <w:rPr>
+          <w:lang w:bidi="ar-EG"/>
+        </w:rPr>
+        <w:t>Returns an Authentication Token.</w:t>
+      </w:r>
+    </w:p>
+    <w:p>
+      <w:pPr>
+        <w:rPr>
+          <w:lang w:bidi="ar-EG"/>
+        </w:rPr>
+      </w:pPr>
+      <w:r>
+        <w:rPr>
+          <w:noProof/>
+        </w:rPr>
+        <w:drawing>
+          <wp:inline distT="0" distB="0" distL="0" distR="0" wp14:anchorId="53E5E87C" wp14:editId="39580DC4">
+            <wp:extent cx="5943600" cy="3043555"/>
+            <wp:effectExtent l="0" t="0" r="0" b="4445"/>
+            <wp:docPr id="1276820168" name="Picture 1"/>
+            <wp:cNvGraphicFramePr>
+              <a:graphicFrameLocks xmlns:a="http://schemas.openxmlformats.org/drawingml/2006/main" noChangeAspect="1"/>
+            </wp:cNvGraphicFramePr>
+            <a:graphic xmlns:a="http://schemas.openxmlformats.org/drawingml/2006/main">
+              <a:graphicData uri="http://schemas.openxmlformats.org/drawingml/2006/picture">
+                <pic:pic xmlns:pic="http://schemas.openxmlformats.org/drawingml/2006/picture">
+                  <pic:nvPicPr>
+                    <pic:cNvPr id="1276820168" name=""/>
+                    <pic:cNvPicPr/>
+                  </pic:nvPicPr>
+                  <pic:blipFill>
+                    <a:blip r:embed="rId27"/>
+                    <a:stretch>
+                      <a:fillRect/>
+                    </a:stretch>
+                  </pic:blipFill>
+                  <pic:spPr>
+                    <a:xfrm>
+                      <a:off x="0" y="0"/>
+                      <a:ext cx="5943600" cy="3043555"/>
+                    </a:xfrm>
+                    <a:prstGeom prst="rect">
+                      <a:avLst/>
+                    </a:prstGeom>
+                  </pic:spPr>
+                </pic:pic>
+              </a:graphicData>
+            </a:graphic>
+          </wp:inline>
+        </w:drawing>
+      </w:r>
+    </w:p>
+    <w:p>
+      <w:pPr>
+        <w:rPr>
+          <w:lang w:bidi="ar-EG"/>
+        </w:rPr>
+      </w:pPr>
+    </w:p>
+    <w:p>
+      <w:pPr>
+        <w:rPr>
+          <w:lang w:bidi="ar-EG"/>
+        </w:rPr>
+      </w:pPr>
+    </w:p>
+    <w:p>
+      <w:pPr>
+        <w:rPr>
+          <w:lang w:bidi="ar-EG"/>
+        </w:rPr>
+      </w:pPr>
+    </w:p>
+    <w:p>
+      <w:pPr>
+        <w:rPr>
+          <w:lang w:bidi="ar-EG"/>
+        </w:rPr>
+      </w:pPr>
+      <w:r>
+        <w:rPr>
+          <w:lang w:bidi="ar-EG"/>
+        </w:rPr>
+        <w:lastRenderedPageBreak/>
+        <w:t xml:space="preserve">13 – POST/ </w:t>
+      </w:r>
+      <w:hyperlink r:id="rId28" w:history="1">
+        <w:r>
+          <w:rPr>
+            <w:rStyle w:val="Hyperlink"/>
+            <w:lang w:bidi="ar-EG"/>
+          </w:rPr>
+          <w:t>https://modashopbackend-production.up.railway.app/api/auth/logout/</w:t>
+        </w:r>
+      </w:hyperlink>
+    </w:p>
+    <w:p>
+      <w:pPr>
+        <w:rPr>
+          <w:lang w:bidi="ar-EG"/>
+        </w:rPr>
+      </w:pPr>
+      <w:r>
+        <w:rPr>
+          <w:lang w:bidi="ar-EG"/>
+        </w:rPr>
+        <w:t>Logs out an existing user and requires the Authentication Token to be sent</w:t>
+      </w:r>
+    </w:p>
+    <w:p>
+      <w:pPr>
+        <w:rPr>
+          <w:lang w:bidi="ar-EG"/>
+        </w:rPr>
+      </w:pPr>
+      <w:r>
+        <w:rPr>
+          <w:lang w:bidi="ar-EG"/>
+        </w:rPr>
+        <w:drawing>
+          <wp:inline distT="0" distB="0" distL="0" distR="0" wp14:anchorId="7693DD36" wp14:editId="5FCD73FB">
+            <wp:extent cx="5943600" cy="3080385"/>
+            <wp:effectExtent l="0" t="0" r="0" b="5715"/>
+            <wp:docPr id="1571663998" name="Picture 1"/>
+            <wp:cNvGraphicFramePr>
+              <a:graphicFrameLocks xmlns:a="http://schemas.openxmlformats.org/drawingml/2006/main" noChangeAspect="1"/>
+            </wp:cNvGraphicFramePr>
+            <a:graphic xmlns:a="http://schemas.openxmlformats.org/drawingml/2006/main">
+              <a:graphicData uri="http://schemas.openxmlformats.org/drawingml/2006/picture">
+                <pic:pic xmlns:pic="http://schemas.openxmlformats.org/drawingml/2006/picture">
+                  <pic:nvPicPr>
+                    <pic:cNvPr id="1571663998" name=""/>
+                    <pic:cNvPicPr/>
+                  </pic:nvPicPr>
+                  <pic:blipFill>
+                    <a:blip r:embed="rId29"/>
+                    <a:stretch>
+                      <a:fillRect/>
+                    </a:stretch>
+                  </pic:blipFill>
+                  <pic:spPr>
+                    <a:xfrm>
+                      <a:off x="0" y="0"/>
+                      <a:ext cx="5943600" cy="3080385"/>
+                    </a:xfrm>
+                    <a:prstGeom prst="rect">
+                      <a:avLst/>
+                    </a:prstGeom>
+                  </pic:spPr>
+                </pic:pic>
+              </a:graphicData>
+            </a:graphic>
+          </wp:inline>
+        </w:drawing>
       </w:r>
     </w:p>
     <w:sectPr>
@@ -336,6 +1589,127 @@
     </w:sectPr>
   </w:body>
 </w:document>
+</file>
+
+<file path=word/numbering.xml><?xml version="1.0" encoding="utf-8"?>
+<w:numbering xmlns:wpc="http://schemas.microsoft.com/office/word/2010/wordprocessingCanvas" xmlns:cx="http://schemas.microsoft.com/office/drawing/2014/chartex" xmlns:cx1="http://schemas.microsoft.com/office/drawing/2015/9/8/chartex" xmlns:cx2="http://schemas.microsoft.com/office/drawing/2015/10/21/chartex" xmlns:cx3="http://schemas.microsoft.com/office/drawing/2016/5/9/chartex" xmlns:cx4="http://schemas.microsoft.com/office/drawing/2016/5/10/chartex" xmlns:cx5="http://schemas.microsoft.com/office/drawing/2016/5/11/chartex" xmlns:cx6="http://schemas.microsoft.com/office/drawing/2016/5/12/chartex" xmlns:cx7="http://schemas.microsoft.com/office/drawing/2016/5/13/chartex" xmlns:cx8="http://schemas.microsoft.com/office/drawing/2016/5/14/chartex" xmlns:mc="http://schemas.openxmlformats.org/markup-compatibility/2006" xmlns:aink="http://schemas.microsoft.com/office/drawing/2016/ink" xmlns:am3d="http://schemas.microsoft.com/office/drawing/2017/model3d" xmlns:o="urn:schemas-microsoft-com:office:office" xmlns:oel="http://schemas.microsoft.com/office/2019/extlst" xmlns:r="http://schemas.openxmlformats.org/officeDocument/2006/relationships" xmlns:m="http://schemas.openxmlformats.org/officeDocument/2006/math" xmlns:v="urn:schemas-microsoft-com:vml" xmlns:wp14="http://schemas.microsoft.com/office/word/2010/wordprocessingDrawing" xmlns:wp="http://schemas.openxmlformats.org/drawingml/2006/wordprocessingDrawing" xmlns:w10="urn:schemas-microsoft-com:office:word" xmlns:w="http://schemas.openxmlformats.org/wordprocessingml/2006/main" xmlns:w14="http://schemas.microsoft.com/office/word/2010/wordml" xmlns:w15="http://schemas.microsoft.com/office/word/2012/wordml" xmlns:w16cex="http://schemas.microsoft.com/office/word/2018/wordml/cex" xmlns:w16cid="http://schemas.microsoft.com/office/word/2016/wordml/cid" xmlns:w16="http://schemas.microsoft.com/office/word/2018/wordml" xmlns:w16du="http://schemas.microsoft.com/office/word/2023/wordml/word16du" xmlns:w16sdtdh="http://schemas.microsoft.com/office/word/2020/wordml/sdtdatahash" xmlns:w16sdtfl="http://schemas.microsoft.com/office/word/2024/wordml/sdtformatlock" xmlns:w16se="http://schemas.microsoft.com/office/word/2015/wordml/symex" xmlns:wpg="http://schemas.microsoft.com/office/word/2010/wordprocessingGroup" xmlns:wpi="http://schemas.microsoft.com/office/word/2010/wordprocessingInk" xmlns:wne="http://schemas.microsoft.com/office/word/2006/wordml" xmlns:wps="http://schemas.microsoft.com/office/word/2010/wordprocessingShape" mc:Ignorable="w14 w15 w16se w16cid w16 w16cex w16sdtdh w16sdtfl w16du wp14">
+  <w:abstractNum w:abstractNumId="0" w15:restartNumberingAfterBreak="0">
+    <w:nsid w:val="79C7088D"/>
+    <w:multiLevelType w:val="hybridMultilevel"/>
+    <w:tmpl w:val="D132F2E6"/>
+    <w:lvl w:ilvl="0" w:tplc="AA2A87CA">
+      <w:start w:val="11"/>
+      <w:numFmt w:val="bullet"/>
+      <w:lvlText w:val=""/>
+      <w:lvlJc w:val="left"/>
+      <w:pPr>
+        <w:ind w:left="720" w:hanging="360"/>
+      </w:pPr>
+      <w:rPr>
+        <w:rFonts w:ascii="Symbol" w:eastAsiaTheme="minorHAnsi" w:hAnsi="Symbol" w:cstheme="minorBidi" w:hint="default"/>
+      </w:rPr>
+    </w:lvl>
+    <w:lvl w:ilvl="1" w:tplc="04090003" w:tentative="1">
+      <w:start w:val="1"/>
+      <w:numFmt w:val="bullet"/>
+      <w:lvlText w:val="o"/>
+      <w:lvlJc w:val="left"/>
+      <w:pPr>
+        <w:ind w:left="1440" w:hanging="360"/>
+      </w:pPr>
+      <w:rPr>
+        <w:rFonts w:ascii="Courier New" w:hAnsi="Courier New" w:cs="Courier New" w:hint="default"/>
+      </w:rPr>
+    </w:lvl>
+    <w:lvl w:ilvl="2" w:tplc="04090005" w:tentative="1">
+      <w:start w:val="1"/>
+      <w:numFmt w:val="bullet"/>
+      <w:lvlText w:val=""/>
+      <w:lvlJc w:val="left"/>
+      <w:pPr>
+        <w:ind w:left="2160" w:hanging="360"/>
+      </w:pPr>
+      <w:rPr>
+        <w:rFonts w:ascii="Wingdings" w:hAnsi="Wingdings" w:hint="default"/>
+      </w:rPr>
+    </w:lvl>
+    <w:lvl w:ilvl="3" w:tplc="04090001" w:tentative="1">
+      <w:start w:val="1"/>
+      <w:numFmt w:val="bullet"/>
+      <w:lvlText w:val=""/>
+      <w:lvlJc w:val="left"/>
+      <w:pPr>
+        <w:ind w:left="2880" w:hanging="360"/>
+      </w:pPr>
+      <w:rPr>
+        <w:rFonts w:ascii="Symbol" w:hAnsi="Symbol" w:hint="default"/>
+      </w:rPr>
+    </w:lvl>
+    <w:lvl w:ilvl="4" w:tplc="04090003" w:tentative="1">
+      <w:start w:val="1"/>
+      <w:numFmt w:val="bullet"/>
+      <w:lvlText w:val="o"/>
+      <w:lvlJc w:val="left"/>
+      <w:pPr>
+        <w:ind w:left="3600" w:hanging="360"/>
+      </w:pPr>
+      <w:rPr>
+        <w:rFonts w:ascii="Courier New" w:hAnsi="Courier New" w:cs="Courier New" w:hint="default"/>
+      </w:rPr>
+    </w:lvl>
+    <w:lvl w:ilvl="5" w:tplc="04090005" w:tentative="1">
+      <w:start w:val="1"/>
+      <w:numFmt w:val="bullet"/>
+      <w:lvlText w:val=""/>
+      <w:lvlJc w:val="left"/>
+      <w:pPr>
+        <w:ind w:left="4320" w:hanging="360"/>
+      </w:pPr>
+      <w:rPr>
+        <w:rFonts w:ascii="Wingdings" w:hAnsi="Wingdings" w:hint="default"/>
+      </w:rPr>
+    </w:lvl>
+    <w:lvl w:ilvl="6" w:tplc="04090001" w:tentative="1">
+      <w:start w:val="1"/>
+      <w:numFmt w:val="bullet"/>
+      <w:lvlText w:val=""/>
+      <w:lvlJc w:val="left"/>
+      <w:pPr>
+        <w:ind w:left="5040" w:hanging="360"/>
+      </w:pPr>
+      <w:rPr>
+        <w:rFonts w:ascii="Symbol" w:hAnsi="Symbol" w:hint="default"/>
+      </w:rPr>
+    </w:lvl>
+    <w:lvl w:ilvl="7" w:tplc="04090003" w:tentative="1">
+      <w:start w:val="1"/>
+      <w:numFmt w:val="bullet"/>
+      <w:lvlText w:val="o"/>
+      <w:lvlJc w:val="left"/>
+      <w:pPr>
+        <w:ind w:left="5760" w:hanging="360"/>
+      </w:pPr>
+      <w:rPr>
+        <w:rFonts w:ascii="Courier New" w:hAnsi="Courier New" w:cs="Courier New" w:hint="default"/>
+      </w:rPr>
+    </w:lvl>
+    <w:lvl w:ilvl="8" w:tplc="04090005" w:tentative="1">
+      <w:start w:val="1"/>
+      <w:numFmt w:val="bullet"/>
+      <w:lvlText w:val=""/>
+      <w:lvlJc w:val="left"/>
+      <w:pPr>
+        <w:ind w:left="6480" w:hanging="360"/>
+      </w:pPr>
+      <w:rPr>
+        <w:rFonts w:ascii="Wingdings" w:hAnsi="Wingdings" w:hint="default"/>
+      </w:rPr>
+    </w:lvl>
+  </w:abstractNum>
+  <w:num w:numId="1" w16cid:durableId="1202866452">
+    <w:abstractNumId w:val="0"/>
+  </w:num>
+</w:numbering>
 </file>
 
 <file path=word/styles.xml><?xml version="1.0" encoding="utf-8"?>
@@ -738,7 +2112,7 @@
   <w:style w:type="paragraph" w:default="1" w:styleId="Normal">
     <w:name w:val="Normal"/>
     <w:qFormat/>
-    <w:rsid w:val="00632595"/>
+    <w:rsid w:val="009500BA"/>
   </w:style>
   <w:style w:type="paragraph" w:styleId="Heading1">
     <w:name w:val="heading 1"/>
@@ -1276,6 +2650,18 @@
     <w:rPr>
       <w:color w:val="605E5C"/>
       <w:shd w:val="clear" w:color="auto" w:fill="E1DFDD"/>
+    </w:rPr>
+  </w:style>
+  <w:style w:type="character" w:styleId="FollowedHyperlink">
+    <w:name w:val="FollowedHyperlink"/>
+    <w:basedOn w:val="DefaultParagraphFont"/>
+    <w:uiPriority w:val="99"/>
+    <w:semiHidden/>
+    <w:unhideWhenUsed/>
+    <w:rsid w:val="00C9398E"/>
+    <w:rPr>
+      <w:color w:val="96607D" w:themeColor="followedHyperlink"/>
+      <w:u w:val="single"/>
     </w:rPr>
   </w:style>
 </w:styles>

</xml_diff>

<commit_message>
MODIFY: Applied Coupons logic and implementation
</commit_message>
<xml_diff>
--- a/Doc/API Documentation.docx
+++ b/Doc/API Documentation.docx
@@ -355,6 +355,7 @@
       </w:pPr>
       <w:r>
         <w:rPr>
+          <w:noProof/>
           <w:lang w:bidi="ar-EG"/>
         </w:rPr>
         <w:drawing>
@@ -517,25 +518,7 @@
         <w:rPr>
           <w:lang w:bidi="ar-EG"/>
         </w:rPr>
-        <w:t>Removes</w:t>
-      </w:r>
-      <w:r>
-        <w:rPr>
-          <w:lang w:bidi="ar-EG"/>
-        </w:rPr>
-        <w:t xml:space="preserve"> items </w:t>
-      </w:r>
-      <w:r>
-        <w:rPr>
-          <w:lang w:bidi="ar-EG"/>
-        </w:rPr>
-        <w:t>from</w:t>
-      </w:r>
-      <w:r>
-        <w:rPr>
-          <w:lang w:bidi="ar-EG"/>
-        </w:rPr>
-        <w:t xml:space="preserve"> user cart (item details must be posted in the same notation as the JSON appears)</w:t>
+        <w:t>Removes items from user cart (item details must be posted in the same notation as the JSON appears)</w:t>
       </w:r>
     </w:p>
     <w:p>
@@ -601,13 +584,7 @@
         <w:rPr>
           <w:lang w:bidi="ar-EG"/>
         </w:rPr>
-        <w:t>6</w:t>
-      </w:r>
-      <w:r>
-        <w:rPr>
-          <w:lang w:bidi="ar-EG"/>
-        </w:rPr>
-        <w:t xml:space="preserve"> – POST/  </w:t>
+        <w:t xml:space="preserve">6 – POST/  </w:t>
       </w:r>
       <w:hyperlink r:id="rId15" w:history="1">
         <w:r>
@@ -642,45 +619,22 @@
         <w:rPr>
           <w:lang w:bidi="ar-EG"/>
         </w:rPr>
-        <w:t xml:space="preserve"> items </w:t>
-      </w:r>
-      <w:r>
-        <w:rPr>
-          <w:lang w:bidi="ar-EG"/>
-        </w:rPr>
-        <w:t>quantity</w:t>
-      </w:r>
-      <w:r>
-        <w:rPr>
-          <w:lang w:bidi="ar-EG"/>
-        </w:rPr>
-        <w:t xml:space="preserve"> (item details must be posted in the same notation as the JSON appears</w:t>
-      </w:r>
-      <w:r>
-        <w:rPr>
-          <w:lang w:bidi="ar-EG"/>
-        </w:rPr>
-        <w:t>, Items must be available in the cart</w:t>
-      </w:r>
-      <w:r>
-        <w:rPr>
-          <w:lang w:bidi="ar-EG"/>
-        </w:rPr>
-        <w:t>)</w:t>
-      </w:r>
-    </w:p>
-    <w:p>
-      <w:pPr>
-        <w:rPr>
-          <w:lang w:bidi="ar-EG"/>
-        </w:rPr>
-      </w:pPr>
-      <w:r>
-        <w:rPr>
+        <w:t xml:space="preserve"> items quantity (item details must be posted in the same notation as the JSON appears, Items must be available in the cart)</w:t>
+      </w:r>
+    </w:p>
+    <w:p>
+      <w:pPr>
+        <w:rPr>
+          <w:lang w:bidi="ar-EG"/>
+        </w:rPr>
+      </w:pPr>
+      <w:r>
+        <w:rPr>
+          <w:noProof/>
           <w:lang w:bidi="ar-EG"/>
         </w:rPr>
         <w:drawing>
-          <wp:anchor distT="0" distB="0" distL="114300" distR="114300" simplePos="0" relativeHeight="251658240" behindDoc="0" locked="0" layoutInCell="1" allowOverlap="1" wp14:anchorId="5DA0C184" wp14:editId="205A671A">
+          <wp:anchor distT="0" distB="0" distL="114300" distR="114300" simplePos="0" relativeHeight="251658240" behindDoc="0" locked="0" layoutInCell="1" allowOverlap="1" wp14:anchorId="5DA0C184" wp14:editId="51961D38">
             <wp:simplePos x="0" y="0"/>
             <wp:positionH relativeFrom="margin">
               <wp:align>left</wp:align>
@@ -816,13 +770,7 @@
           <w:lang w:bidi="ar-EG"/>
         </w:rPr>
         <w:lastRenderedPageBreak/>
-        <w:t>7</w:t>
-      </w:r>
-      <w:r>
-        <w:rPr>
-          <w:lang w:bidi="ar-EG"/>
-        </w:rPr>
-        <w:t xml:space="preserve"> – POST/  </w:t>
+        <w:t xml:space="preserve">7 – POST/  </w:t>
       </w:r>
       <w:hyperlink r:id="rId17" w:history="1">
         <w:r>
@@ -830,14 +778,7 @@
             <w:rStyle w:val="Hyperlink"/>
             <w:lang w:bidi="ar-EG"/>
           </w:rPr>
-          <w:t>https://modashopbackend-production.up.railway.app/api/cart/</w:t>
-        </w:r>
-        <w:r>
-          <w:rPr>
-            <w:rStyle w:val="Hyperlink"/>
-            <w:lang w:bidi="ar-EG"/>
-          </w:rPr>
-          <w:t>checkout/</w:t>
+          <w:t>https://modashopbackend-production.up.railway.app/api/cart/checkout/</w:t>
         </w:r>
       </w:hyperlink>
     </w:p>
@@ -851,13 +792,20 @@
         <w:rPr>
           <w:lang w:bidi="ar-EG"/>
         </w:rPr>
-        <w:t>Checks out the cart and order status are placed to be pending in the database</w:t>
-      </w:r>
-      <w:r>
-        <w:rPr>
-          <w:lang w:bidi="ar-EG"/>
-        </w:rPr>
-        <w:t xml:space="preserve"> (item details must be posted in the same notation as the JSON appears, Items must be available in the cart)</w:t>
+        <w:t>Checks out the cart and order status are placed to be pending in the database (item details must be posted in the same notation as the JSON appears, Items must be available in the cart)</w:t>
+      </w:r>
+    </w:p>
+    <w:p>
+      <w:pPr>
+        <w:rPr>
+          <w:lang w:bidi="ar-EG"/>
+        </w:rPr>
+      </w:pPr>
+      <w:r>
+        <w:rPr>
+          <w:lang w:bidi="ar-EG"/>
+        </w:rPr>
+        <w:t>Edit: Now must send the payment method with the body* (cod or online)</w:t>
       </w:r>
     </w:p>
     <w:p>
@@ -881,13 +829,14 @@
       </w:pPr>
       <w:r>
         <w:rPr>
+          <w:noProof/>
           <w:lang w:bidi="ar-EG"/>
         </w:rPr>
         <w:drawing>
-          <wp:inline distT="0" distB="0" distL="0" distR="0" wp14:anchorId="19E35A0A" wp14:editId="1D903D57">
-            <wp:extent cx="5943600" cy="3086735"/>
+          <wp:inline distT="0" distB="0" distL="0" distR="0" wp14:anchorId="116764E9" wp14:editId="33C99FA1">
+            <wp:extent cx="5943600" cy="3378835"/>
             <wp:effectExtent l="0" t="0" r="0" b="0"/>
-            <wp:docPr id="1946896096" name="Picture 1"/>
+            <wp:docPr id="1927502706" name="Picture 1"/>
             <wp:cNvGraphicFramePr>
               <a:graphicFrameLocks xmlns:a="http://schemas.openxmlformats.org/drawingml/2006/main" noChangeAspect="1"/>
             </wp:cNvGraphicFramePr>
@@ -895,7 +844,7 @@
               <a:graphicData uri="http://schemas.openxmlformats.org/drawingml/2006/picture">
                 <pic:pic xmlns:pic="http://schemas.openxmlformats.org/drawingml/2006/picture">
                   <pic:nvPicPr>
-                    <pic:cNvPr id="1946896096" name=""/>
+                    <pic:cNvPr id="1927502706" name=""/>
                     <pic:cNvPicPr/>
                   </pic:nvPicPr>
                   <pic:blipFill>
@@ -907,7 +856,7 @@
                   <pic:spPr>
                     <a:xfrm>
                       <a:off x="0" y="0"/>
-                      <a:ext cx="5943600" cy="3086735"/>
+                      <a:ext cx="5943600" cy="3378835"/>
                     </a:xfrm>
                     <a:prstGeom prst="rect">
                       <a:avLst/>
@@ -930,13 +879,7 @@
         <w:rPr>
           <w:lang w:bidi="ar-EG"/>
         </w:rPr>
-        <w:t>8 - POST</w:t>
-      </w:r>
-      <w:r>
-        <w:rPr>
-          <w:lang w:bidi="ar-EG"/>
-        </w:rPr>
-        <w:t xml:space="preserve">/  </w:t>
+        <w:t xml:space="preserve">8 - POST/  </w:t>
       </w:r>
     </w:p>
     <w:p>
@@ -951,14 +894,7 @@
             <w:rStyle w:val="Hyperlink"/>
             <w:lang w:bidi="ar-EG"/>
           </w:rPr>
-          <w:t>https://modashopbackend-production.up.railway.app/api/payments/pay/</w:t>
-        </w:r>
-        <w:r>
-          <w:rPr>
-            <w:rStyle w:val="Hyperlink"/>
-            <w:lang w:bidi="ar-EG"/>
-          </w:rPr>
-          <w:t>&lt;order_id</w:t>
+          <w:t>https://modashopbackend-production.up.railway.app/api/payments/pay/&lt;order_id</w:t>
         </w:r>
       </w:hyperlink>
       <w:r>
@@ -976,10 +912,12 @@
       </w:pPr>
       <w:r>
         <w:rPr>
-          <w:lang w:bidi="ar-EG"/>
-        </w:rPr>
+          <w:noProof/>
+          <w:lang w:bidi="ar-EG"/>
+        </w:rPr>
+        <w:lastRenderedPageBreak/>
         <w:drawing>
-          <wp:anchor distT="0" distB="0" distL="114300" distR="114300" simplePos="0" relativeHeight="251659264" behindDoc="1" locked="0" layoutInCell="1" allowOverlap="1" wp14:anchorId="7A2FD0CA" wp14:editId="3CD6A4DD">
+          <wp:anchor distT="0" distB="0" distL="114300" distR="114300" simplePos="0" relativeHeight="251659264" behindDoc="1" locked="0" layoutInCell="1" allowOverlap="1" wp14:anchorId="7A2FD0CA" wp14:editId="40A9EA81">
             <wp:simplePos x="0" y="0"/>
             <wp:positionH relativeFrom="margin">
               <wp:align>left</wp:align>
@@ -1115,14 +1053,7 @@
         <w:rPr>
           <w:lang w:bidi="ar-EG"/>
         </w:rPr>
-        <w:lastRenderedPageBreak/>
-        <w:t>9</w:t>
-      </w:r>
-      <w:r>
-        <w:rPr>
-          <w:lang w:bidi="ar-EG"/>
-        </w:rPr>
-        <w:t xml:space="preserve"> - POST/  </w:t>
+        <w:t xml:space="preserve">9 - POST/  </w:t>
       </w:r>
     </w:p>
     <w:p>
@@ -1165,6 +1096,7 @@
       </w:pPr>
       <w:r>
         <w:rPr>
+          <w:noProof/>
           <w:lang w:bidi="ar-EG"/>
         </w:rPr>
         <w:drawing>
@@ -1236,10 +1168,12 @@
         <w:rPr>
           <w:lang w:bidi="ar-EG"/>
         </w:rPr>
+        <w:lastRenderedPageBreak/>
         <w:t>Retrieves user name and email address and previous orders (requires Authentication)</w:t>
       </w:r>
       <w:r>
         <w:rPr>
+          <w:noProof/>
           <w:lang w:bidi="ar-EG"/>
         </w:rPr>
         <w:drawing>
@@ -1289,7 +1223,6 @@
         <w:rPr>
           <w:lang w:bidi="ar-EG"/>
         </w:rPr>
-        <w:lastRenderedPageBreak/>
         <w:t xml:space="preserve">11 – POST/ </w:t>
       </w:r>
       <w:hyperlink r:id="rId24" w:history="1">
@@ -1336,6 +1269,7 @@
       </w:pPr>
       <w:r>
         <w:rPr>
+          <w:noProof/>
           <w:lang w:bidi="ar-EG"/>
         </w:rPr>
         <w:drawing>
@@ -1440,6 +1374,7 @@
         <w:rPr>
           <w:noProof/>
         </w:rPr>
+        <w:lastRenderedPageBreak/>
         <w:drawing>
           <wp:inline distT="0" distB="0" distL="0" distR="0" wp14:anchorId="53E5E87C" wp14:editId="39580DC4">
             <wp:extent cx="5943600" cy="3043555"/>
@@ -1508,7 +1443,6 @@
         <w:rPr>
           <w:lang w:bidi="ar-EG"/>
         </w:rPr>
-        <w:lastRenderedPageBreak/>
         <w:t xml:space="preserve">13 – POST/ </w:t>
       </w:r>
       <w:hyperlink r:id="rId28" w:history="1">
@@ -1542,6 +1476,7 @@
       </w:pPr>
       <w:r>
         <w:rPr>
+          <w:noProof/>
           <w:lang w:bidi="ar-EG"/>
         </w:rPr>
         <w:drawing>
@@ -2316,6 +2251,7 @@
   <w:style w:type="character" w:default="1" w:styleId="DefaultParagraphFont">
     <w:name w:val="Default Paragraph Font"/>
     <w:uiPriority w:val="1"/>
+    <w:semiHidden/>
     <w:unhideWhenUsed/>
   </w:style>
   <w:style w:type="table" w:default="1" w:styleId="TableNormal">

</xml_diff>